<commit_message>
nmv 08 04 2022
</commit_message>
<xml_diff>
--- a/TS-Kramam/TS-7.1/TS 7.1 Malayalam Krama Paatam Corrections.docx
+++ b/TS-Kramam/TS-7.1/TS 7.1 Malayalam Krama Paatam Corrections.docx
@@ -115,9 +115,8 @@
           <w:szCs w:val="32"/>
           <w:u w:val="single"/>
         </w:rPr>
-        <w:t xml:space="preserve">Observed </w:t>
+        <w:t xml:space="preserve">Observed till </w:t>
       </w:r>
-      <w:proofErr w:type="gramStart"/>
       <w:r>
         <w:rPr>
           <w:b/>
@@ -126,7 +125,7 @@
           <w:szCs w:val="32"/>
           <w:u w:val="single"/>
         </w:rPr>
-        <w:t xml:space="preserve">till </w:t>
+        <w:t>31</w:t>
       </w:r>
       <w:r>
         <w:rPr>
@@ -134,12 +133,21 @@
           <w:bCs/>
           <w:sz w:val="32"/>
           <w:szCs w:val="32"/>
-          <w:highlight w:val="red"/>
+          <w:u w:val="single"/>
+          <w:vertAlign w:val="superscript"/>
+        </w:rPr>
+        <w:t>st</w:t>
+      </w:r>
+      <w:r>
+        <w:rPr>
+          <w:b/>
+          <w:bCs/>
+          <w:sz w:val="32"/>
+          <w:szCs w:val="32"/>
           <w:u w:val="single"/>
         </w:rPr>
-        <w:t>????</w:t>
+        <w:t xml:space="preserve"> March 2022</w:t>
       </w:r>
-      <w:proofErr w:type="gramEnd"/>
     </w:p>
     <w:p>
       <w:pPr>
@@ -284,47 +292,24 @@
               <w:rPr>
                 <w:rFonts w:cs="Arial"/>
                 <w:b/>
-                <w:color w:val="FF0000"/>
-                <w:sz w:val="28"/>
-                <w:szCs w:val="32"/>
-              </w:rPr>
-            </w:pPr>
-            <w:r>
-              <w:rPr>
-                <w:rFonts w:cs="Arial"/>
-                <w:b/>
-                <w:color w:val="FF0000"/>
-                <w:sz w:val="28"/>
-                <w:szCs w:val="32"/>
-              </w:rPr>
-              <w:t>T.S.7.1.1.</w:t>
-            </w:r>
-            <w:r>
-              <w:rPr>
-                <w:rFonts w:cs="Arial"/>
-                <w:b/>
-                <w:color w:val="FF0000"/>
-                <w:sz w:val="28"/>
-                <w:szCs w:val="32"/>
-              </w:rPr>
-              <w:t>2</w:t>
-            </w:r>
-            <w:r>
-              <w:rPr>
-                <w:rFonts w:cs="Arial"/>
-                <w:b/>
-                <w:color w:val="FF0000"/>
-                <w:sz w:val="28"/>
-                <w:szCs w:val="32"/>
-              </w:rPr>
-              <w:t xml:space="preserve"> – </w:t>
-            </w:r>
-            <w:proofErr w:type="spellStart"/>
-            <w:r>
-              <w:rPr>
-                <w:rFonts w:cs="Arial"/>
-                <w:b/>
-                <w:color w:val="FF0000"/>
+                <w:sz w:val="28"/>
+                <w:szCs w:val="32"/>
+              </w:rPr>
+            </w:pPr>
+            <w:r>
+              <w:rPr>
+                <w:rFonts w:cs="Arial"/>
+                <w:b/>
+                <w:sz w:val="28"/>
+                <w:szCs w:val="32"/>
+              </w:rPr>
+              <w:t xml:space="preserve">T.S.7.1.1.2 – </w:t>
+            </w:r>
+            <w:proofErr w:type="spellStart"/>
+            <w:r>
+              <w:rPr>
+                <w:rFonts w:cs="Arial"/>
+                <w:b/>
                 <w:sz w:val="28"/>
                 <w:szCs w:val="32"/>
               </w:rPr>
@@ -346,17 +331,15 @@
               <w:rPr>
                 <w:rFonts w:cs="Arial"/>
                 <w:b/>
-                <w:color w:val="FF0000"/>
-                <w:sz w:val="28"/>
-                <w:szCs w:val="32"/>
-              </w:rPr>
-            </w:pPr>
-            <w:proofErr w:type="spellStart"/>
-            <w:r>
-              <w:rPr>
-                <w:rFonts w:cs="Arial"/>
-                <w:b/>
-                <w:color w:val="FF0000"/>
+                <w:sz w:val="28"/>
+                <w:szCs w:val="32"/>
+              </w:rPr>
+            </w:pPr>
+            <w:proofErr w:type="spellStart"/>
+            <w:r>
+              <w:rPr>
+                <w:rFonts w:cs="Arial"/>
+                <w:b/>
                 <w:sz w:val="28"/>
                 <w:szCs w:val="32"/>
               </w:rPr>
@@ -367,7 +350,6 @@
               <w:rPr>
                 <w:rFonts w:cs="Arial"/>
                 <w:b/>
-                <w:color w:val="FF0000"/>
                 <w:sz w:val="28"/>
                 <w:szCs w:val="32"/>
               </w:rPr>
@@ -378,7 +360,6 @@
               <w:rPr>
                 <w:rFonts w:cs="Arial"/>
                 <w:b/>
-                <w:color w:val="FF0000"/>
                 <w:sz w:val="28"/>
                 <w:szCs w:val="32"/>
               </w:rPr>
@@ -389,21 +370,10 @@
               <w:rPr>
                 <w:rFonts w:cs="Arial"/>
                 <w:b/>
-                <w:color w:val="FF0000"/>
-                <w:sz w:val="28"/>
-                <w:szCs w:val="32"/>
-              </w:rPr>
-              <w:t xml:space="preserve"> No.– </w:t>
-            </w:r>
-            <w:r>
-              <w:rPr>
-                <w:rFonts w:cs="Arial"/>
-                <w:b/>
-                <w:color w:val="FF0000"/>
-                <w:sz w:val="28"/>
-                <w:szCs w:val="32"/>
-              </w:rPr>
-              <w:t>36</w:t>
+                <w:sz w:val="28"/>
+                <w:szCs w:val="32"/>
+              </w:rPr>
+              <w:t xml:space="preserve"> No.– 36</w:t>
             </w:r>
           </w:p>
           <w:p>
@@ -429,7 +399,6 @@
               <w:rPr>
                 <w:rFonts w:cs="Arial"/>
                 <w:b/>
-                <w:color w:val="FF0000"/>
                 <w:sz w:val="28"/>
                 <w:szCs w:val="32"/>
               </w:rPr>
@@ -440,7 +409,6 @@
               <w:rPr>
                 <w:rFonts w:cs="Arial"/>
                 <w:b/>
-                <w:color w:val="FF0000"/>
                 <w:sz w:val="28"/>
                 <w:szCs w:val="32"/>
               </w:rPr>
@@ -450,7 +418,6 @@
               <w:rPr>
                 <w:rFonts w:cs="Arial"/>
                 <w:b/>
-                <w:color w:val="FF0000"/>
                 <w:szCs w:val="32"/>
               </w:rPr>
               <w:t xml:space="preserve">. - </w:t>
@@ -459,7 +426,6 @@
               <w:rPr>
                 <w:rFonts w:cs="Arial"/>
                 <w:b/>
-                <w:color w:val="FF0000"/>
                 <w:sz w:val="28"/>
                 <w:szCs w:val="32"/>
               </w:rPr>
@@ -1178,47 +1144,24 @@
               <w:rPr>
                 <w:rFonts w:cs="Arial"/>
                 <w:b/>
-                <w:color w:val="FF0000"/>
-                <w:sz w:val="28"/>
-                <w:szCs w:val="32"/>
-              </w:rPr>
-            </w:pPr>
-            <w:r>
-              <w:rPr>
-                <w:rFonts w:cs="Arial"/>
-                <w:b/>
-                <w:color w:val="FF0000"/>
-                <w:sz w:val="28"/>
-                <w:szCs w:val="32"/>
-              </w:rPr>
-              <w:t>T.S.7.1.</w:t>
-            </w:r>
-            <w:r>
-              <w:rPr>
-                <w:rFonts w:cs="Arial"/>
-                <w:b/>
-                <w:color w:val="FF0000"/>
-                <w:sz w:val="28"/>
-                <w:szCs w:val="32"/>
-              </w:rPr>
-              <w:t>3.1</w:t>
-            </w:r>
-            <w:r>
-              <w:rPr>
-                <w:rFonts w:cs="Arial"/>
-                <w:b/>
-                <w:color w:val="FF0000"/>
-                <w:sz w:val="28"/>
-                <w:szCs w:val="32"/>
-              </w:rPr>
-              <w:t xml:space="preserve"> – </w:t>
-            </w:r>
-            <w:proofErr w:type="spellStart"/>
-            <w:r>
-              <w:rPr>
-                <w:rFonts w:cs="Arial"/>
-                <w:b/>
-                <w:color w:val="FF0000"/>
+                <w:sz w:val="28"/>
+                <w:szCs w:val="32"/>
+              </w:rPr>
+            </w:pPr>
+            <w:r>
+              <w:rPr>
+                <w:rFonts w:cs="Arial"/>
+                <w:b/>
+                <w:sz w:val="28"/>
+                <w:szCs w:val="32"/>
+              </w:rPr>
+              <w:t xml:space="preserve">T.S.7.1.3.1 – </w:t>
+            </w:r>
+            <w:proofErr w:type="spellStart"/>
+            <w:r>
+              <w:rPr>
+                <w:rFonts w:cs="Arial"/>
+                <w:b/>
                 <w:sz w:val="28"/>
                 <w:szCs w:val="32"/>
               </w:rPr>
@@ -1240,17 +1183,15 @@
               <w:rPr>
                 <w:rFonts w:cs="Arial"/>
                 <w:b/>
-                <w:color w:val="FF0000"/>
-                <w:sz w:val="28"/>
-                <w:szCs w:val="32"/>
-              </w:rPr>
-            </w:pPr>
-            <w:proofErr w:type="spellStart"/>
-            <w:r>
-              <w:rPr>
-                <w:rFonts w:cs="Arial"/>
-                <w:b/>
-                <w:color w:val="FF0000"/>
+                <w:sz w:val="28"/>
+                <w:szCs w:val="32"/>
+              </w:rPr>
+            </w:pPr>
+            <w:proofErr w:type="spellStart"/>
+            <w:r>
+              <w:rPr>
+                <w:rFonts w:cs="Arial"/>
+                <w:b/>
                 <w:sz w:val="28"/>
                 <w:szCs w:val="32"/>
               </w:rPr>
@@ -1261,7 +1202,6 @@
               <w:rPr>
                 <w:rFonts w:cs="Arial"/>
                 <w:b/>
-                <w:color w:val="FF0000"/>
                 <w:sz w:val="28"/>
                 <w:szCs w:val="32"/>
               </w:rPr>
@@ -1272,7 +1212,6 @@
               <w:rPr>
                 <w:rFonts w:cs="Arial"/>
                 <w:b/>
-                <w:color w:val="FF0000"/>
                 <w:sz w:val="28"/>
                 <w:szCs w:val="32"/>
               </w:rPr>
@@ -1283,21 +1222,10 @@
               <w:rPr>
                 <w:rFonts w:cs="Arial"/>
                 <w:b/>
-                <w:color w:val="FF0000"/>
-                <w:sz w:val="28"/>
-                <w:szCs w:val="32"/>
-              </w:rPr>
-              <w:t xml:space="preserve"> No.– </w:t>
-            </w:r>
-            <w:r>
-              <w:rPr>
-                <w:rFonts w:cs="Arial"/>
-                <w:b/>
-                <w:color w:val="FF0000"/>
-                <w:sz w:val="28"/>
-                <w:szCs w:val="32"/>
-              </w:rPr>
-              <w:t>21</w:t>
+                <w:sz w:val="28"/>
+                <w:szCs w:val="32"/>
+              </w:rPr>
+              <w:t xml:space="preserve"> No.– 21</w:t>
             </w:r>
           </w:p>
           <w:p>
@@ -1323,7 +1251,6 @@
               <w:rPr>
                 <w:rFonts w:cs="Arial"/>
                 <w:b/>
-                <w:color w:val="FF0000"/>
                 <w:sz w:val="28"/>
                 <w:szCs w:val="32"/>
               </w:rPr>
@@ -1334,7 +1261,6 @@
               <w:rPr>
                 <w:rFonts w:cs="Arial"/>
                 <w:b/>
-                <w:color w:val="FF0000"/>
                 <w:sz w:val="28"/>
                 <w:szCs w:val="32"/>
               </w:rPr>
@@ -1344,7 +1270,6 @@
               <w:rPr>
                 <w:rFonts w:cs="Arial"/>
                 <w:b/>
-                <w:color w:val="FF0000"/>
                 <w:szCs w:val="32"/>
               </w:rPr>
               <w:t xml:space="preserve">. - </w:t>
@@ -1353,7 +1278,6 @@
               <w:rPr>
                 <w:rFonts w:cs="Arial"/>
                 <w:b/>
-                <w:color w:val="FF0000"/>
                 <w:sz w:val="28"/>
                 <w:szCs w:val="32"/>
               </w:rPr>
@@ -1862,47 +1786,24 @@
               <w:rPr>
                 <w:rFonts w:cs="Arial"/>
                 <w:b/>
-                <w:color w:val="FF0000"/>
-                <w:sz w:val="28"/>
-                <w:szCs w:val="32"/>
-              </w:rPr>
-            </w:pPr>
-            <w:r>
-              <w:rPr>
-                <w:rFonts w:cs="Arial"/>
-                <w:b/>
-                <w:color w:val="FF0000"/>
-                <w:sz w:val="28"/>
-                <w:szCs w:val="32"/>
-              </w:rPr>
-              <w:t>T.S.7.1.</w:t>
-            </w:r>
-            <w:r>
-              <w:rPr>
-                <w:rFonts w:cs="Arial"/>
-                <w:b/>
-                <w:color w:val="FF0000"/>
-                <w:sz w:val="28"/>
-                <w:szCs w:val="32"/>
-              </w:rPr>
-              <w:t>3.1</w:t>
-            </w:r>
-            <w:r>
-              <w:rPr>
-                <w:rFonts w:cs="Arial"/>
-                <w:b/>
-                <w:color w:val="FF0000"/>
-                <w:sz w:val="28"/>
-                <w:szCs w:val="32"/>
-              </w:rPr>
-              <w:t xml:space="preserve"> – </w:t>
-            </w:r>
-            <w:proofErr w:type="spellStart"/>
-            <w:r>
-              <w:rPr>
-                <w:rFonts w:cs="Arial"/>
-                <w:b/>
-                <w:color w:val="FF0000"/>
+                <w:sz w:val="28"/>
+                <w:szCs w:val="32"/>
+              </w:rPr>
+            </w:pPr>
+            <w:r>
+              <w:rPr>
+                <w:rFonts w:cs="Arial"/>
+                <w:b/>
+                <w:sz w:val="28"/>
+                <w:szCs w:val="32"/>
+              </w:rPr>
+              <w:t xml:space="preserve">T.S.7.1.3.1 – </w:t>
+            </w:r>
+            <w:proofErr w:type="spellStart"/>
+            <w:r>
+              <w:rPr>
+                <w:rFonts w:cs="Arial"/>
+                <w:b/>
                 <w:sz w:val="28"/>
                 <w:szCs w:val="32"/>
               </w:rPr>
@@ -1924,17 +1825,15 @@
               <w:rPr>
                 <w:rFonts w:cs="Arial"/>
                 <w:b/>
-                <w:color w:val="FF0000"/>
-                <w:sz w:val="28"/>
-                <w:szCs w:val="32"/>
-              </w:rPr>
-            </w:pPr>
-            <w:proofErr w:type="spellStart"/>
-            <w:r>
-              <w:rPr>
-                <w:rFonts w:cs="Arial"/>
-                <w:b/>
-                <w:color w:val="FF0000"/>
+                <w:sz w:val="28"/>
+                <w:szCs w:val="32"/>
+              </w:rPr>
+            </w:pPr>
+            <w:proofErr w:type="spellStart"/>
+            <w:r>
+              <w:rPr>
+                <w:rFonts w:cs="Arial"/>
+                <w:b/>
                 <w:sz w:val="28"/>
                 <w:szCs w:val="32"/>
               </w:rPr>
@@ -1945,7 +1844,6 @@
               <w:rPr>
                 <w:rFonts w:cs="Arial"/>
                 <w:b/>
-                <w:color w:val="FF0000"/>
                 <w:sz w:val="28"/>
                 <w:szCs w:val="32"/>
               </w:rPr>
@@ -1956,7 +1854,6 @@
               <w:rPr>
                 <w:rFonts w:cs="Arial"/>
                 <w:b/>
-                <w:color w:val="FF0000"/>
                 <w:sz w:val="28"/>
                 <w:szCs w:val="32"/>
               </w:rPr>
@@ -1967,27 +1864,15 @@
               <w:rPr>
                 <w:rFonts w:cs="Arial"/>
                 <w:b/>
-                <w:color w:val="FF0000"/>
-                <w:sz w:val="28"/>
-                <w:szCs w:val="32"/>
-              </w:rPr>
-              <w:t xml:space="preserve"> No.– </w:t>
-            </w:r>
-            <w:r>
-              <w:rPr>
-                <w:rFonts w:cs="Arial"/>
-                <w:b/>
-                <w:color w:val="FF0000"/>
-                <w:sz w:val="28"/>
-                <w:szCs w:val="32"/>
-              </w:rPr>
-              <w:t>2</w:t>
-            </w:r>
-            <w:r>
-              <w:rPr>
-                <w:rFonts w:cs="Arial"/>
-                <w:b/>
-                <w:color w:val="FF0000"/>
+                <w:sz w:val="28"/>
+                <w:szCs w:val="32"/>
+              </w:rPr>
+              <w:t xml:space="preserve"> No.– 2</w:t>
+            </w:r>
+            <w:r>
+              <w:rPr>
+                <w:rFonts w:cs="Arial"/>
+                <w:b/>
                 <w:sz w:val="28"/>
                 <w:szCs w:val="32"/>
               </w:rPr>
@@ -2017,7 +1902,6 @@
               <w:rPr>
                 <w:rFonts w:cs="Arial"/>
                 <w:b/>
-                <w:color w:val="FF0000"/>
                 <w:sz w:val="28"/>
                 <w:szCs w:val="32"/>
               </w:rPr>
@@ -2028,7 +1912,6 @@
               <w:rPr>
                 <w:rFonts w:cs="Arial"/>
                 <w:b/>
-                <w:color w:val="FF0000"/>
                 <w:sz w:val="28"/>
                 <w:szCs w:val="32"/>
               </w:rPr>
@@ -2038,7 +1921,6 @@
               <w:rPr>
                 <w:rFonts w:cs="Arial"/>
                 <w:b/>
-                <w:color w:val="FF0000"/>
                 <w:szCs w:val="32"/>
               </w:rPr>
               <w:t xml:space="preserve">. - </w:t>
@@ -2047,7 +1929,6 @@
               <w:rPr>
                 <w:rFonts w:cs="Arial"/>
                 <w:b/>
-                <w:color w:val="FF0000"/>
                 <w:sz w:val="28"/>
                 <w:szCs w:val="32"/>
               </w:rPr>
@@ -2563,47 +2444,24 @@
               <w:rPr>
                 <w:rFonts w:cs="Arial"/>
                 <w:b/>
-                <w:color w:val="FF0000"/>
-                <w:sz w:val="28"/>
-                <w:szCs w:val="32"/>
-              </w:rPr>
-            </w:pPr>
-            <w:r>
-              <w:rPr>
-                <w:rFonts w:cs="Arial"/>
-                <w:b/>
-                <w:color w:val="FF0000"/>
-                <w:sz w:val="28"/>
-                <w:szCs w:val="32"/>
-              </w:rPr>
-              <w:t>T.S.7.1.</w:t>
-            </w:r>
-            <w:r>
-              <w:rPr>
-                <w:rFonts w:cs="Arial"/>
-                <w:b/>
-                <w:color w:val="FF0000"/>
-                <w:sz w:val="28"/>
-                <w:szCs w:val="32"/>
-              </w:rPr>
-              <w:t>4.3</w:t>
-            </w:r>
-            <w:r>
-              <w:rPr>
-                <w:rFonts w:cs="Arial"/>
-                <w:b/>
-                <w:color w:val="FF0000"/>
-                <w:sz w:val="28"/>
-                <w:szCs w:val="32"/>
-              </w:rPr>
-              <w:t xml:space="preserve"> – </w:t>
-            </w:r>
-            <w:proofErr w:type="spellStart"/>
-            <w:r>
-              <w:rPr>
-                <w:rFonts w:cs="Arial"/>
-                <w:b/>
-                <w:color w:val="FF0000"/>
+                <w:sz w:val="28"/>
+                <w:szCs w:val="32"/>
+              </w:rPr>
+            </w:pPr>
+            <w:r>
+              <w:rPr>
+                <w:rFonts w:cs="Arial"/>
+                <w:b/>
+                <w:sz w:val="28"/>
+                <w:szCs w:val="32"/>
+              </w:rPr>
+              <w:t xml:space="preserve">T.S.7.1.4.3 – </w:t>
+            </w:r>
+            <w:proofErr w:type="spellStart"/>
+            <w:r>
+              <w:rPr>
+                <w:rFonts w:cs="Arial"/>
+                <w:b/>
                 <w:sz w:val="28"/>
                 <w:szCs w:val="32"/>
               </w:rPr>
@@ -2625,17 +2483,15 @@
               <w:rPr>
                 <w:rFonts w:cs="Arial"/>
                 <w:b/>
-                <w:color w:val="FF0000"/>
-                <w:sz w:val="28"/>
-                <w:szCs w:val="32"/>
-              </w:rPr>
-            </w:pPr>
-            <w:proofErr w:type="spellStart"/>
-            <w:r>
-              <w:rPr>
-                <w:rFonts w:cs="Arial"/>
-                <w:b/>
-                <w:color w:val="FF0000"/>
+                <w:sz w:val="28"/>
+                <w:szCs w:val="32"/>
+              </w:rPr>
+            </w:pPr>
+            <w:proofErr w:type="spellStart"/>
+            <w:r>
+              <w:rPr>
+                <w:rFonts w:cs="Arial"/>
+                <w:b/>
                 <w:sz w:val="28"/>
                 <w:szCs w:val="32"/>
               </w:rPr>
@@ -2646,7 +2502,6 @@
               <w:rPr>
                 <w:rFonts w:cs="Arial"/>
                 <w:b/>
-                <w:color w:val="FF0000"/>
                 <w:sz w:val="28"/>
                 <w:szCs w:val="32"/>
               </w:rPr>
@@ -2657,7 +2512,6 @@
               <w:rPr>
                 <w:rFonts w:cs="Arial"/>
                 <w:b/>
-                <w:color w:val="FF0000"/>
                 <w:sz w:val="28"/>
                 <w:szCs w:val="32"/>
               </w:rPr>
@@ -2668,21 +2522,10 @@
               <w:rPr>
                 <w:rFonts w:cs="Arial"/>
                 <w:b/>
-                <w:color w:val="FF0000"/>
-                <w:sz w:val="28"/>
-                <w:szCs w:val="32"/>
-              </w:rPr>
-              <w:t xml:space="preserve"> No.– </w:t>
-            </w:r>
-            <w:r>
-              <w:rPr>
-                <w:rFonts w:cs="Arial"/>
-                <w:b/>
-                <w:color w:val="FF0000"/>
-                <w:sz w:val="28"/>
-                <w:szCs w:val="32"/>
-              </w:rPr>
-              <w:t>11</w:t>
+                <w:sz w:val="28"/>
+                <w:szCs w:val="32"/>
+              </w:rPr>
+              <w:t xml:space="preserve"> No.– 11</w:t>
             </w:r>
           </w:p>
           <w:p>
@@ -2708,7 +2551,6 @@
               <w:rPr>
                 <w:rFonts w:cs="Arial"/>
                 <w:b/>
-                <w:color w:val="FF0000"/>
                 <w:sz w:val="28"/>
                 <w:szCs w:val="32"/>
               </w:rPr>
@@ -2719,7 +2561,6 @@
               <w:rPr>
                 <w:rFonts w:cs="Arial"/>
                 <w:b/>
-                <w:color w:val="FF0000"/>
                 <w:sz w:val="28"/>
                 <w:szCs w:val="32"/>
               </w:rPr>
@@ -2729,7 +2570,6 @@
               <w:rPr>
                 <w:rFonts w:cs="Arial"/>
                 <w:b/>
-                <w:color w:val="FF0000"/>
                 <w:szCs w:val="32"/>
               </w:rPr>
               <w:t xml:space="preserve">. - </w:t>
@@ -2738,7 +2578,6 @@
               <w:rPr>
                 <w:rFonts w:cs="Arial"/>
                 <w:b/>
-                <w:color w:val="FF0000"/>
                 <w:sz w:val="28"/>
                 <w:szCs w:val="32"/>
               </w:rPr>
@@ -4548,16 +4387,14 @@
               <w:rPr>
                 <w:rFonts w:cs="Arial"/>
                 <w:b/>
-                <w:color w:val="FF0000"/>
-                <w:sz w:val="28"/>
-                <w:szCs w:val="32"/>
-              </w:rPr>
-            </w:pPr>
-            <w:r>
-              <w:rPr>
-                <w:rFonts w:cs="Arial"/>
-                <w:b/>
-                <w:color w:val="FF0000"/>
+                <w:sz w:val="28"/>
+                <w:szCs w:val="32"/>
+              </w:rPr>
+            </w:pPr>
+            <w:r>
+              <w:rPr>
+                <w:rFonts w:cs="Arial"/>
+                <w:b/>
                 <w:sz w:val="28"/>
                 <w:szCs w:val="32"/>
               </w:rPr>
@@ -4567,7 +4404,6 @@
               <w:rPr>
                 <w:rFonts w:cs="Arial"/>
                 <w:b/>
-                <w:color w:val="FF0000"/>
                 <w:sz w:val="28"/>
                 <w:szCs w:val="32"/>
               </w:rPr>
@@ -4577,7 +4413,6 @@
               <w:rPr>
                 <w:rFonts w:cs="Arial"/>
                 <w:b/>
-                <w:color w:val="FF0000"/>
                 <w:sz w:val="28"/>
                 <w:szCs w:val="32"/>
               </w:rPr>
@@ -4588,7 +4423,6 @@
               <w:rPr>
                 <w:rFonts w:cs="Arial"/>
                 <w:b/>
-                <w:color w:val="FF0000"/>
                 <w:sz w:val="28"/>
                 <w:szCs w:val="32"/>
               </w:rPr>
@@ -4610,17 +4444,15 @@
               <w:rPr>
                 <w:rFonts w:cs="Arial"/>
                 <w:b/>
-                <w:color w:val="FF0000"/>
-                <w:sz w:val="28"/>
-                <w:szCs w:val="32"/>
-              </w:rPr>
-            </w:pPr>
-            <w:proofErr w:type="spellStart"/>
-            <w:r>
-              <w:rPr>
-                <w:rFonts w:cs="Arial"/>
-                <w:b/>
-                <w:color w:val="FF0000"/>
+                <w:sz w:val="28"/>
+                <w:szCs w:val="32"/>
+              </w:rPr>
+            </w:pPr>
+            <w:proofErr w:type="spellStart"/>
+            <w:r>
+              <w:rPr>
+                <w:rFonts w:cs="Arial"/>
+                <w:b/>
                 <w:sz w:val="28"/>
                 <w:szCs w:val="32"/>
               </w:rPr>
@@ -4631,7 +4463,6 @@
               <w:rPr>
                 <w:rFonts w:cs="Arial"/>
                 <w:b/>
-                <w:color w:val="FF0000"/>
                 <w:sz w:val="28"/>
                 <w:szCs w:val="32"/>
               </w:rPr>
@@ -4642,7 +4473,6 @@
               <w:rPr>
                 <w:rFonts w:cs="Arial"/>
                 <w:b/>
-                <w:color w:val="FF0000"/>
                 <w:sz w:val="28"/>
                 <w:szCs w:val="32"/>
               </w:rPr>
@@ -4653,7 +4483,6 @@
               <w:rPr>
                 <w:rFonts w:cs="Arial"/>
                 <w:b/>
-                <w:color w:val="FF0000"/>
                 <w:sz w:val="28"/>
                 <w:szCs w:val="32"/>
               </w:rPr>
@@ -4663,7 +4492,6 @@
               <w:rPr>
                 <w:rFonts w:cs="Arial"/>
                 <w:b/>
-                <w:color w:val="FF0000"/>
                 <w:sz w:val="28"/>
                 <w:szCs w:val="32"/>
               </w:rPr>
@@ -4693,7 +4521,6 @@
               <w:rPr>
                 <w:rFonts w:cs="Arial"/>
                 <w:b/>
-                <w:color w:val="FF0000"/>
                 <w:sz w:val="28"/>
                 <w:szCs w:val="32"/>
               </w:rPr>
@@ -4704,7 +4531,6 @@
               <w:rPr>
                 <w:rFonts w:cs="Arial"/>
                 <w:b/>
-                <w:color w:val="FF0000"/>
                 <w:sz w:val="28"/>
                 <w:szCs w:val="32"/>
               </w:rPr>
@@ -4714,7 +4540,6 @@
               <w:rPr>
                 <w:rFonts w:cs="Arial"/>
                 <w:b/>
-                <w:color w:val="FF0000"/>
                 <w:szCs w:val="32"/>
               </w:rPr>
               <w:t xml:space="preserve">. - </w:t>
@@ -4723,7 +4548,6 @@
               <w:rPr>
                 <w:rFonts w:cs="Arial"/>
                 <w:b/>
-                <w:color w:val="FF0000"/>
                 <w:sz w:val="28"/>
                 <w:szCs w:val="32"/>
               </w:rPr>
@@ -4975,36 +4799,23 @@
               <w:rPr>
                 <w:rFonts w:cs="Arial"/>
                 <w:b/>
-                <w:color w:val="FF0000"/>
-                <w:sz w:val="28"/>
-                <w:szCs w:val="32"/>
-              </w:rPr>
-            </w:pPr>
-            <w:r>
-              <w:rPr>
-                <w:rFonts w:cs="Arial"/>
-                <w:b/>
-                <w:color w:val="FF0000"/>
-                <w:sz w:val="28"/>
-                <w:szCs w:val="32"/>
-              </w:rPr>
-              <w:t>T.S.7.1.</w:t>
-            </w:r>
-            <w:r>
-              <w:rPr>
-                <w:rFonts w:cs="Arial"/>
-                <w:b/>
-                <w:color w:val="FF0000"/>
-                <w:sz w:val="28"/>
-                <w:szCs w:val="32"/>
-              </w:rPr>
-              <w:t>6.</w:t>
-            </w:r>
-            <w:r>
-              <w:rPr>
-                <w:rFonts w:cs="Arial"/>
-                <w:b/>
-                <w:color w:val="FF0000"/>
+                <w:sz w:val="28"/>
+                <w:szCs w:val="32"/>
+              </w:rPr>
+            </w:pPr>
+            <w:r>
+              <w:rPr>
+                <w:rFonts w:cs="Arial"/>
+                <w:b/>
+                <w:sz w:val="28"/>
+                <w:szCs w:val="32"/>
+              </w:rPr>
+              <w:t>T.S.7.1.6.</w:t>
+            </w:r>
+            <w:r>
+              <w:rPr>
+                <w:rFonts w:cs="Arial"/>
+                <w:b/>
                 <w:sz w:val="28"/>
                 <w:szCs w:val="32"/>
               </w:rPr>
@@ -5014,7 +4825,6 @@
               <w:rPr>
                 <w:rFonts w:cs="Arial"/>
                 <w:b/>
-                <w:color w:val="FF0000"/>
                 <w:sz w:val="28"/>
                 <w:szCs w:val="32"/>
               </w:rPr>
@@ -5025,7 +4835,6 @@
               <w:rPr>
                 <w:rFonts w:cs="Arial"/>
                 <w:b/>
-                <w:color w:val="FF0000"/>
                 <w:sz w:val="28"/>
                 <w:szCs w:val="32"/>
               </w:rPr>
@@ -5047,17 +4856,15 @@
               <w:rPr>
                 <w:rFonts w:cs="Arial"/>
                 <w:b/>
-                <w:color w:val="FF0000"/>
-                <w:sz w:val="28"/>
-                <w:szCs w:val="32"/>
-              </w:rPr>
-            </w:pPr>
-            <w:proofErr w:type="spellStart"/>
-            <w:r>
-              <w:rPr>
-                <w:rFonts w:cs="Arial"/>
-                <w:b/>
-                <w:color w:val="FF0000"/>
+                <w:sz w:val="28"/>
+                <w:szCs w:val="32"/>
+              </w:rPr>
+            </w:pPr>
+            <w:proofErr w:type="spellStart"/>
+            <w:r>
+              <w:rPr>
+                <w:rFonts w:cs="Arial"/>
+                <w:b/>
                 <w:sz w:val="28"/>
                 <w:szCs w:val="32"/>
               </w:rPr>
@@ -5068,7 +4875,6 @@
               <w:rPr>
                 <w:rFonts w:cs="Arial"/>
                 <w:b/>
-                <w:color w:val="FF0000"/>
                 <w:sz w:val="28"/>
                 <w:szCs w:val="32"/>
               </w:rPr>
@@ -5079,7 +4885,6 @@
               <w:rPr>
                 <w:rFonts w:cs="Arial"/>
                 <w:b/>
-                <w:color w:val="FF0000"/>
                 <w:sz w:val="28"/>
                 <w:szCs w:val="32"/>
               </w:rPr>
@@ -5090,7 +4895,6 @@
               <w:rPr>
                 <w:rFonts w:cs="Arial"/>
                 <w:b/>
-                <w:color w:val="FF0000"/>
                 <w:sz w:val="28"/>
                 <w:szCs w:val="32"/>
               </w:rPr>
@@ -5100,7 +4904,6 @@
               <w:rPr>
                 <w:rFonts w:cs="Arial"/>
                 <w:b/>
-                <w:color w:val="FF0000"/>
                 <w:sz w:val="28"/>
                 <w:szCs w:val="32"/>
               </w:rPr>
@@ -5130,7 +4933,6 @@
               <w:rPr>
                 <w:rFonts w:cs="Arial"/>
                 <w:b/>
-                <w:color w:val="FF0000"/>
                 <w:sz w:val="28"/>
                 <w:szCs w:val="32"/>
               </w:rPr>
@@ -5141,7 +4943,6 @@
               <w:rPr>
                 <w:rFonts w:cs="Arial"/>
                 <w:b/>
-                <w:color w:val="FF0000"/>
                 <w:sz w:val="28"/>
                 <w:szCs w:val="32"/>
               </w:rPr>
@@ -5151,7 +4952,6 @@
               <w:rPr>
                 <w:rFonts w:cs="Arial"/>
                 <w:b/>
-                <w:color w:val="FF0000"/>
                 <w:szCs w:val="32"/>
               </w:rPr>
               <w:t xml:space="preserve">. - </w:t>
@@ -5160,7 +4960,6 @@
               <w:rPr>
                 <w:rFonts w:cs="Arial"/>
                 <w:b/>
-                <w:color w:val="FF0000"/>
                 <w:sz w:val="28"/>
                 <w:szCs w:val="32"/>
               </w:rPr>
@@ -5170,7 +4969,6 @@
               <w:rPr>
                 <w:rFonts w:cs="Arial"/>
                 <w:b/>
-                <w:color w:val="FF0000"/>
                 <w:sz w:val="28"/>
                 <w:szCs w:val="32"/>
               </w:rPr>
@@ -5667,47 +5465,24 @@
               <w:rPr>
                 <w:rFonts w:cs="Arial"/>
                 <w:b/>
-                <w:color w:val="FF0000"/>
-                <w:sz w:val="28"/>
-                <w:szCs w:val="32"/>
-              </w:rPr>
-            </w:pPr>
-            <w:r>
-              <w:rPr>
-                <w:rFonts w:cs="Arial"/>
-                <w:b/>
-                <w:color w:val="FF0000"/>
-                <w:sz w:val="28"/>
-                <w:szCs w:val="32"/>
-              </w:rPr>
-              <w:t>T.S.7.1.</w:t>
-            </w:r>
-            <w:r>
-              <w:rPr>
-                <w:rFonts w:cs="Arial"/>
-                <w:b/>
-                <w:color w:val="FF0000"/>
-                <w:sz w:val="28"/>
-                <w:szCs w:val="32"/>
-              </w:rPr>
-              <w:t xml:space="preserve">6.5 </w:t>
-            </w:r>
-            <w:r>
-              <w:rPr>
-                <w:rFonts w:cs="Arial"/>
-                <w:b/>
-                <w:color w:val="FF0000"/>
-                <w:sz w:val="28"/>
-                <w:szCs w:val="32"/>
-              </w:rPr>
-              <w:t xml:space="preserve">– </w:t>
-            </w:r>
-            <w:proofErr w:type="spellStart"/>
-            <w:r>
-              <w:rPr>
-                <w:rFonts w:cs="Arial"/>
-                <w:b/>
-                <w:color w:val="FF0000"/>
+                <w:sz w:val="28"/>
+                <w:szCs w:val="32"/>
+              </w:rPr>
+            </w:pPr>
+            <w:r>
+              <w:rPr>
+                <w:rFonts w:cs="Arial"/>
+                <w:b/>
+                <w:sz w:val="28"/>
+                <w:szCs w:val="32"/>
+              </w:rPr>
+              <w:t xml:space="preserve">T.S.7.1.6.5 – </w:t>
+            </w:r>
+            <w:proofErr w:type="spellStart"/>
+            <w:r>
+              <w:rPr>
+                <w:rFonts w:cs="Arial"/>
+                <w:b/>
                 <w:sz w:val="28"/>
                 <w:szCs w:val="32"/>
               </w:rPr>
@@ -5729,17 +5504,15 @@
               <w:rPr>
                 <w:rFonts w:cs="Arial"/>
                 <w:b/>
-                <w:color w:val="FF0000"/>
-                <w:sz w:val="28"/>
-                <w:szCs w:val="32"/>
-              </w:rPr>
-            </w:pPr>
-            <w:proofErr w:type="spellStart"/>
-            <w:r>
-              <w:rPr>
-                <w:rFonts w:cs="Arial"/>
-                <w:b/>
-                <w:color w:val="FF0000"/>
+                <w:sz w:val="28"/>
+                <w:szCs w:val="32"/>
+              </w:rPr>
+            </w:pPr>
+            <w:proofErr w:type="spellStart"/>
+            <w:r>
+              <w:rPr>
+                <w:rFonts w:cs="Arial"/>
+                <w:b/>
                 <w:sz w:val="28"/>
                 <w:szCs w:val="32"/>
               </w:rPr>
@@ -5750,7 +5523,6 @@
               <w:rPr>
                 <w:rFonts w:cs="Arial"/>
                 <w:b/>
-                <w:color w:val="FF0000"/>
                 <w:sz w:val="28"/>
                 <w:szCs w:val="32"/>
               </w:rPr>
@@ -5761,7 +5533,6 @@
               <w:rPr>
                 <w:rFonts w:cs="Arial"/>
                 <w:b/>
-                <w:color w:val="FF0000"/>
                 <w:sz w:val="28"/>
                 <w:szCs w:val="32"/>
               </w:rPr>
@@ -5772,21 +5543,10 @@
               <w:rPr>
                 <w:rFonts w:cs="Arial"/>
                 <w:b/>
-                <w:color w:val="FF0000"/>
-                <w:sz w:val="28"/>
-                <w:szCs w:val="32"/>
-              </w:rPr>
-              <w:t xml:space="preserve"> No.– </w:t>
-            </w:r>
-            <w:r>
-              <w:rPr>
-                <w:rFonts w:cs="Arial"/>
-                <w:b/>
-                <w:color w:val="FF0000"/>
-                <w:sz w:val="28"/>
-                <w:szCs w:val="32"/>
-              </w:rPr>
-              <w:t>6</w:t>
+                <w:sz w:val="28"/>
+                <w:szCs w:val="32"/>
+              </w:rPr>
+              <w:t xml:space="preserve"> No.– 6</w:t>
             </w:r>
           </w:p>
           <w:p>
@@ -5812,7 +5572,6 @@
               <w:rPr>
                 <w:rFonts w:cs="Arial"/>
                 <w:b/>
-                <w:color w:val="FF0000"/>
                 <w:sz w:val="28"/>
                 <w:szCs w:val="32"/>
               </w:rPr>
@@ -5823,7 +5582,6 @@
               <w:rPr>
                 <w:rFonts w:cs="Arial"/>
                 <w:b/>
-                <w:color w:val="FF0000"/>
                 <w:sz w:val="28"/>
                 <w:szCs w:val="32"/>
               </w:rPr>
@@ -5833,7 +5591,6 @@
               <w:rPr>
                 <w:rFonts w:cs="Arial"/>
                 <w:b/>
-                <w:color w:val="FF0000"/>
                 <w:szCs w:val="32"/>
               </w:rPr>
               <w:t xml:space="preserve">. - </w:t>
@@ -5842,7 +5599,6 @@
               <w:rPr>
                 <w:rFonts w:cs="Arial"/>
                 <w:b/>
-                <w:color w:val="FF0000"/>
                 <w:sz w:val="28"/>
                 <w:szCs w:val="32"/>
               </w:rPr>
@@ -12352,16 +12108,14 @@
               <w:rPr>
                 <w:rFonts w:cs="Arial"/>
                 <w:b/>
-                <w:color w:val="FF0000"/>
-                <w:sz w:val="28"/>
-                <w:szCs w:val="32"/>
-              </w:rPr>
-            </w:pPr>
-            <w:r>
-              <w:rPr>
-                <w:rFonts w:cs="Arial"/>
-                <w:b/>
-                <w:color w:val="FF0000"/>
+                <w:sz w:val="28"/>
+                <w:szCs w:val="32"/>
+              </w:rPr>
+            </w:pPr>
+            <w:r>
+              <w:rPr>
+                <w:rFonts w:cs="Arial"/>
+                <w:b/>
                 <w:sz w:val="28"/>
                 <w:szCs w:val="32"/>
               </w:rPr>
@@ -12372,7 +12126,6 @@
               <w:rPr>
                 <w:rFonts w:cs="Arial"/>
                 <w:b/>
-                <w:color w:val="FF0000"/>
                 <w:sz w:val="28"/>
                 <w:szCs w:val="32"/>
               </w:rPr>
@@ -12394,17 +12147,15 @@
               <w:rPr>
                 <w:rFonts w:cs="Arial"/>
                 <w:b/>
-                <w:color w:val="FF0000"/>
-                <w:sz w:val="28"/>
-                <w:szCs w:val="32"/>
-              </w:rPr>
-            </w:pPr>
-            <w:proofErr w:type="spellStart"/>
-            <w:r>
-              <w:rPr>
-                <w:rFonts w:cs="Arial"/>
-                <w:b/>
-                <w:color w:val="FF0000"/>
+                <w:sz w:val="28"/>
+                <w:szCs w:val="32"/>
+              </w:rPr>
+            </w:pPr>
+            <w:proofErr w:type="spellStart"/>
+            <w:r>
+              <w:rPr>
+                <w:rFonts w:cs="Arial"/>
+                <w:b/>
                 <w:sz w:val="28"/>
                 <w:szCs w:val="32"/>
               </w:rPr>
@@ -12415,7 +12166,6 @@
               <w:rPr>
                 <w:rFonts w:cs="Arial"/>
                 <w:b/>
-                <w:color w:val="FF0000"/>
                 <w:sz w:val="28"/>
                 <w:szCs w:val="32"/>
               </w:rPr>
@@ -12426,7 +12176,6 @@
               <w:rPr>
                 <w:rFonts w:cs="Arial"/>
                 <w:b/>
-                <w:color w:val="FF0000"/>
                 <w:sz w:val="28"/>
                 <w:szCs w:val="32"/>
               </w:rPr>
@@ -12437,7 +12186,6 @@
               <w:rPr>
                 <w:rFonts w:cs="Arial"/>
                 <w:b/>
-                <w:color w:val="FF0000"/>
                 <w:sz w:val="28"/>
                 <w:szCs w:val="32"/>
               </w:rPr>
@@ -12458,17 +12206,15 @@
               <w:rPr>
                 <w:rFonts w:cs="Arial"/>
                 <w:b/>
-                <w:color w:val="FF0000"/>
-                <w:sz w:val="28"/>
-                <w:szCs w:val="32"/>
-              </w:rPr>
-            </w:pPr>
-            <w:proofErr w:type="spellStart"/>
-            <w:r>
-              <w:rPr>
-                <w:rFonts w:cs="Arial"/>
-                <w:b/>
-                <w:color w:val="FF0000"/>
+                <w:sz w:val="28"/>
+                <w:szCs w:val="32"/>
+              </w:rPr>
+            </w:pPr>
+            <w:proofErr w:type="spellStart"/>
+            <w:r>
+              <w:rPr>
+                <w:rFonts w:cs="Arial"/>
+                <w:b/>
                 <w:sz w:val="28"/>
                 <w:szCs w:val="32"/>
               </w:rPr>
@@ -12479,7 +12225,6 @@
               <w:rPr>
                 <w:rFonts w:cs="Arial"/>
                 <w:b/>
-                <w:color w:val="FF0000"/>
                 <w:sz w:val="28"/>
                 <w:szCs w:val="32"/>
               </w:rPr>
@@ -12489,7 +12234,6 @@
               <w:rPr>
                 <w:rFonts w:cs="Arial"/>
                 <w:b/>
-                <w:color w:val="FF0000"/>
                 <w:szCs w:val="32"/>
               </w:rPr>
               <w:t xml:space="preserve">. - </w:t>
@@ -12498,7 +12242,6 @@
               <w:rPr>
                 <w:rFonts w:cs="Arial"/>
                 <w:b/>
-                <w:color w:val="FF0000"/>
                 <w:sz w:val="28"/>
                 <w:szCs w:val="32"/>
               </w:rPr>
@@ -12893,47 +12636,24 @@
               <w:rPr>
                 <w:rFonts w:cs="Arial"/>
                 <w:b/>
-                <w:color w:val="FF0000"/>
-                <w:sz w:val="28"/>
-                <w:szCs w:val="32"/>
-              </w:rPr>
-            </w:pPr>
-            <w:r>
-              <w:rPr>
-                <w:rFonts w:cs="Arial"/>
-                <w:b/>
-                <w:color w:val="FF0000"/>
-                <w:sz w:val="28"/>
-                <w:szCs w:val="32"/>
-              </w:rPr>
-              <w:t>T.S.7.1.</w:t>
-            </w:r>
-            <w:r>
-              <w:rPr>
-                <w:rFonts w:cs="Arial"/>
-                <w:b/>
-                <w:color w:val="FF0000"/>
-                <w:sz w:val="28"/>
-                <w:szCs w:val="32"/>
-              </w:rPr>
-              <w:t xml:space="preserve">18.1 </w:t>
-            </w:r>
-            <w:r>
-              <w:rPr>
-                <w:rFonts w:cs="Arial"/>
-                <w:b/>
-                <w:color w:val="FF0000"/>
-                <w:sz w:val="28"/>
-                <w:szCs w:val="32"/>
-              </w:rPr>
-              <w:t xml:space="preserve">– </w:t>
-            </w:r>
-            <w:proofErr w:type="spellStart"/>
-            <w:r>
-              <w:rPr>
-                <w:rFonts w:cs="Arial"/>
-                <w:b/>
-                <w:color w:val="FF0000"/>
+                <w:sz w:val="28"/>
+                <w:szCs w:val="32"/>
+              </w:rPr>
+            </w:pPr>
+            <w:r>
+              <w:rPr>
+                <w:rFonts w:cs="Arial"/>
+                <w:b/>
+                <w:sz w:val="28"/>
+                <w:szCs w:val="32"/>
+              </w:rPr>
+              <w:t xml:space="preserve">T.S.7.1.18.1 – </w:t>
+            </w:r>
+            <w:proofErr w:type="spellStart"/>
+            <w:r>
+              <w:rPr>
+                <w:rFonts w:cs="Arial"/>
+                <w:b/>
                 <w:sz w:val="28"/>
                 <w:szCs w:val="32"/>
               </w:rPr>
@@ -12955,17 +12675,15 @@
               <w:rPr>
                 <w:rFonts w:cs="Arial"/>
                 <w:b/>
-                <w:color w:val="FF0000"/>
-                <w:sz w:val="28"/>
-                <w:szCs w:val="32"/>
-              </w:rPr>
-            </w:pPr>
-            <w:proofErr w:type="spellStart"/>
-            <w:r>
-              <w:rPr>
-                <w:rFonts w:cs="Arial"/>
-                <w:b/>
-                <w:color w:val="FF0000"/>
+                <w:sz w:val="28"/>
+                <w:szCs w:val="32"/>
+              </w:rPr>
+            </w:pPr>
+            <w:proofErr w:type="spellStart"/>
+            <w:r>
+              <w:rPr>
+                <w:rFonts w:cs="Arial"/>
+                <w:b/>
                 <w:sz w:val="28"/>
                 <w:szCs w:val="32"/>
               </w:rPr>
@@ -12976,7 +12694,6 @@
               <w:rPr>
                 <w:rFonts w:cs="Arial"/>
                 <w:b/>
-                <w:color w:val="FF0000"/>
                 <w:sz w:val="28"/>
                 <w:szCs w:val="32"/>
               </w:rPr>
@@ -12987,7 +12704,6 @@
               <w:rPr>
                 <w:rFonts w:cs="Arial"/>
                 <w:b/>
-                <w:color w:val="FF0000"/>
                 <w:sz w:val="28"/>
                 <w:szCs w:val="32"/>
               </w:rPr>
@@ -12998,21 +12714,10 @@
               <w:rPr>
                 <w:rFonts w:cs="Arial"/>
                 <w:b/>
-                <w:color w:val="FF0000"/>
-                <w:sz w:val="28"/>
-                <w:szCs w:val="32"/>
-              </w:rPr>
-              <w:t xml:space="preserve"> No.– </w:t>
-            </w:r>
-            <w:r>
-              <w:rPr>
-                <w:rFonts w:cs="Arial"/>
-                <w:b/>
-                <w:color w:val="FF0000"/>
-                <w:sz w:val="28"/>
-                <w:szCs w:val="32"/>
-              </w:rPr>
-              <w:t>15</w:t>
+                <w:sz w:val="28"/>
+                <w:szCs w:val="32"/>
+              </w:rPr>
+              <w:t xml:space="preserve"> No.– 15</w:t>
             </w:r>
           </w:p>
           <w:p>
@@ -13038,7 +12743,6 @@
               <w:rPr>
                 <w:rFonts w:cs="Arial"/>
                 <w:b/>
-                <w:color w:val="FF0000"/>
                 <w:sz w:val="28"/>
                 <w:szCs w:val="32"/>
               </w:rPr>
@@ -13049,7 +12753,6 @@
               <w:rPr>
                 <w:rFonts w:cs="Arial"/>
                 <w:b/>
-                <w:color w:val="FF0000"/>
                 <w:sz w:val="28"/>
                 <w:szCs w:val="32"/>
               </w:rPr>
@@ -13059,7 +12762,6 @@
               <w:rPr>
                 <w:rFonts w:cs="Arial"/>
                 <w:b/>
-                <w:color w:val="FF0000"/>
                 <w:szCs w:val="32"/>
               </w:rPr>
               <w:t xml:space="preserve">. - </w:t>
@@ -13068,7 +12770,6 @@
               <w:rPr>
                 <w:rFonts w:cs="Arial"/>
                 <w:b/>
-                <w:color w:val="FF0000"/>
                 <w:sz w:val="28"/>
                 <w:szCs w:val="32"/>
               </w:rPr>
@@ -15038,16 +14739,14 @@
               <w:rPr>
                 <w:rFonts w:cs="Arial"/>
                 <w:b/>
-                <w:color w:val="FF0000"/>
-                <w:sz w:val="28"/>
-                <w:szCs w:val="32"/>
-              </w:rPr>
-            </w:pPr>
-            <w:r>
-              <w:rPr>
-                <w:rFonts w:cs="Arial"/>
-                <w:b/>
-                <w:color w:val="FF0000"/>
+                <w:sz w:val="28"/>
+                <w:szCs w:val="32"/>
+              </w:rPr>
+            </w:pPr>
+            <w:r>
+              <w:rPr>
+                <w:rFonts w:cs="Arial"/>
+                <w:b/>
                 <w:sz w:val="28"/>
                 <w:szCs w:val="32"/>
               </w:rPr>
@@ -15058,7 +14757,6 @@
               <w:rPr>
                 <w:rFonts w:cs="Arial"/>
                 <w:b/>
-                <w:color w:val="FF0000"/>
                 <w:sz w:val="28"/>
                 <w:szCs w:val="32"/>
               </w:rPr>
@@ -15080,17 +14778,15 @@
               <w:rPr>
                 <w:rFonts w:cs="Arial"/>
                 <w:b/>
-                <w:color w:val="FF0000"/>
-                <w:sz w:val="28"/>
-                <w:szCs w:val="32"/>
-              </w:rPr>
-            </w:pPr>
-            <w:proofErr w:type="spellStart"/>
-            <w:r>
-              <w:rPr>
-                <w:rFonts w:cs="Arial"/>
-                <w:b/>
-                <w:color w:val="FF0000"/>
+                <w:sz w:val="28"/>
+                <w:szCs w:val="32"/>
+              </w:rPr>
+            </w:pPr>
+            <w:proofErr w:type="spellStart"/>
+            <w:r>
+              <w:rPr>
+                <w:rFonts w:cs="Arial"/>
+                <w:b/>
                 <w:sz w:val="28"/>
                 <w:szCs w:val="32"/>
               </w:rPr>
@@ -15101,7 +14797,6 @@
               <w:rPr>
                 <w:rFonts w:cs="Arial"/>
                 <w:b/>
-                <w:color w:val="FF0000"/>
                 <w:sz w:val="28"/>
                 <w:szCs w:val="32"/>
               </w:rPr>
@@ -15112,7 +14807,6 @@
               <w:rPr>
                 <w:rFonts w:cs="Arial"/>
                 <w:b/>
-                <w:color w:val="FF0000"/>
                 <w:sz w:val="28"/>
                 <w:szCs w:val="32"/>
               </w:rPr>
@@ -15123,7 +14817,6 @@
               <w:rPr>
                 <w:rFonts w:cs="Arial"/>
                 <w:b/>
-                <w:color w:val="FF0000"/>
                 <w:sz w:val="28"/>
                 <w:szCs w:val="32"/>
               </w:rPr>
@@ -15153,7 +14846,6 @@
               <w:rPr>
                 <w:rFonts w:cs="Arial"/>
                 <w:b/>
-                <w:color w:val="FF0000"/>
                 <w:sz w:val="28"/>
                 <w:szCs w:val="32"/>
               </w:rPr>
@@ -15164,7 +14856,6 @@
               <w:rPr>
                 <w:rFonts w:cs="Arial"/>
                 <w:b/>
-                <w:color w:val="FF0000"/>
                 <w:sz w:val="28"/>
                 <w:szCs w:val="32"/>
               </w:rPr>
@@ -15174,7 +14865,6 @@
               <w:rPr>
                 <w:rFonts w:cs="Arial"/>
                 <w:b/>
-                <w:color w:val="FF0000"/>
                 <w:szCs w:val="32"/>
               </w:rPr>
               <w:t xml:space="preserve">. - </w:t>
@@ -15183,7 +14873,6 @@
               <w:rPr>
                 <w:rFonts w:cs="Arial"/>
                 <w:b/>
-                <w:color w:val="FF0000"/>
                 <w:sz w:val="28"/>
                 <w:szCs w:val="32"/>
               </w:rPr>
@@ -15668,8 +15357,6 @@
               </w:rPr>
               <w:t xml:space="preserve"> |</w:t>
             </w:r>
-            <w:bookmarkStart w:id="0" w:name="_GoBack"/>
-            <w:bookmarkEnd w:id="0"/>
           </w:p>
         </w:tc>
       </w:tr>
@@ -16389,54 +16076,6 @@
           <w:u w:val="single"/>
         </w:rPr>
       </w:pPr>
-    </w:p>
-    <w:p>
-      <w:pPr>
-        <w:jc w:val="center"/>
-        <w:rPr>
-          <w:b/>
-          <w:bCs/>
-          <w:sz w:val="32"/>
-          <w:szCs w:val="32"/>
-          <w:u w:val="single"/>
-        </w:rPr>
-      </w:pPr>
-    </w:p>
-    <w:p>
-      <w:pPr>
-        <w:jc w:val="center"/>
-        <w:rPr>
-          <w:b/>
-          <w:bCs/>
-          <w:sz w:val="32"/>
-          <w:szCs w:val="32"/>
-          <w:u w:val="single"/>
-        </w:rPr>
-      </w:pPr>
-    </w:p>
-    <w:p>
-      <w:pPr>
-        <w:jc w:val="center"/>
-        <w:rPr>
-          <w:b/>
-          <w:bCs/>
-          <w:sz w:val="32"/>
-          <w:szCs w:val="32"/>
-          <w:u w:val="single"/>
-        </w:rPr>
-      </w:pPr>
-    </w:p>
-    <w:p>
-      <w:pPr>
-        <w:jc w:val="center"/>
-        <w:rPr>
-          <w:b/>
-          <w:bCs/>
-          <w:sz w:val="32"/>
-          <w:szCs w:val="32"/>
-          <w:u w:val="single"/>
-        </w:rPr>
-      </w:pPr>
       <w:r>
         <w:rPr>
           <w:b/>
@@ -16445,6 +16084,7 @@
           <w:szCs w:val="32"/>
           <w:u w:val="single"/>
         </w:rPr>
+        <w:lastRenderedPageBreak/>
         <w:t xml:space="preserve">TS </w:t>
       </w:r>
       <w:proofErr w:type="spellStart"/>
@@ -18457,7 +18097,6 @@
                 <w:szCs w:val="40"/>
                 <w:lang w:val="en-IN" w:eastAsia="en-IN" w:bidi="ml-IN"/>
               </w:rPr>
-              <w:lastRenderedPageBreak/>
               <w:t xml:space="preserve">B </w:t>
             </w:r>
             <w:proofErr w:type="spellStart"/>
@@ -18628,7 +18267,6 @@
                 <w:sz w:val="32"/>
                 <w:szCs w:val="32"/>
               </w:rPr>
-              <w:lastRenderedPageBreak/>
               <w:t>TS 7.1.7.3</w:t>
             </w:r>
             <w:r>
@@ -19101,6 +18739,7 @@
                 <w:sz w:val="28"/>
                 <w:szCs w:val="28"/>
               </w:rPr>
+              <w:lastRenderedPageBreak/>
               <w:t>(</w:t>
             </w:r>
             <w:proofErr w:type="spellStart"/>
@@ -19259,6 +18898,7 @@
                 <w:sz w:val="32"/>
                 <w:szCs w:val="32"/>
               </w:rPr>
+              <w:lastRenderedPageBreak/>
               <w:t>TS 7.1.7.3</w:t>
             </w:r>
             <w:r>
@@ -20498,6 +20138,28 @@
         </w:tc>
       </w:tr>
     </w:tbl>
+    <w:p>
+      <w:pPr>
+        <w:jc w:val="center"/>
+        <w:rPr>
+          <w:b/>
+          <w:bCs/>
+          <w:sz w:val="32"/>
+          <w:szCs w:val="32"/>
+          <w:u w:val="single"/>
+        </w:rPr>
+      </w:pPr>
+      <w:r>
+        <w:rPr>
+          <w:b/>
+          <w:bCs/>
+          <w:sz w:val="32"/>
+          <w:szCs w:val="32"/>
+          <w:u w:val="single"/>
+        </w:rPr>
+        <w:t>==========</w:t>
+      </w:r>
+    </w:p>
     <w:p>
       <w:pPr>
         <w:jc w:val="center"/>
@@ -20601,7 +20263,27 @@
           <w:szCs w:val="32"/>
           <w:u w:val="single"/>
         </w:rPr>
-        <w:t xml:space="preserve"> Corrections –Observed till </w:t>
+        <w:t xml:space="preserve"> Corrections –</w:t>
+      </w:r>
+      <w:r>
+        <w:rPr>
+          <w:b/>
+          <w:bCs/>
+          <w:sz w:val="32"/>
+          <w:szCs w:val="32"/>
+          <w:u w:val="single"/>
+        </w:rPr>
+        <w:t xml:space="preserve"> </w:t>
+      </w:r>
+      <w:r>
+        <w:rPr>
+          <w:b/>
+          <w:bCs/>
+          <w:sz w:val="32"/>
+          <w:szCs w:val="32"/>
+          <w:u w:val="single"/>
+        </w:rPr>
+        <w:t xml:space="preserve">Observed till </w:t>
       </w:r>
       <w:r>
         <w:rPr>
@@ -20689,7 +20371,6 @@
                 <w:sz w:val="32"/>
                 <w:szCs w:val="32"/>
               </w:rPr>
-              <w:lastRenderedPageBreak/>
               <w:t>Section, Paragraph</w:t>
             </w:r>
           </w:p>
@@ -20866,7 +20547,10 @@
         <w:t>=============</w:t>
       </w:r>
     </w:p>
-    <w:p/>
+    <w:p>
+      <w:bookmarkStart w:id="0" w:name="_GoBack"/>
+      <w:bookmarkEnd w:id="0"/>
+    </w:p>
     <w:sectPr>
       <w:headerReference w:type="even" r:id="rId7"/>
       <w:headerReference w:type="default" r:id="rId8"/>
@@ -20913,6 +20597,7 @@
       <w:pBdr>
         <w:top w:val="single" w:sz="4" w:space="1" w:color="auto"/>
       </w:pBdr>
+      <w:jc w:val="right"/>
       <w:rPr>
         <w:b/>
         <w:bCs/>
@@ -21026,7 +20711,7 @@
         <w:bCs/>
         <w:noProof/>
       </w:rPr>
-      <w:t>8</w:t>
+      <w:t>6</w:t>
     </w:r>
     <w:r>
       <w:rPr>
@@ -21069,7 +20754,7 @@
         <w:bCs/>
         <w:noProof/>
       </w:rPr>
-      <w:t>8</w:t>
+      <w:t>7</w:t>
     </w:r>
     <w:r>
       <w:rPr>
@@ -21094,6 +20779,7 @@
       <w:pBdr>
         <w:top w:val="single" w:sz="4" w:space="1" w:color="auto"/>
       </w:pBdr>
+      <w:jc w:val="right"/>
       <w:rPr>
         <w:b/>
         <w:bCs/>
@@ -21220,7 +20906,7 @@
         <w:bCs/>
         <w:noProof/>
       </w:rPr>
-      <w:t>7</w:t>
+      <w:t>5</w:t>
     </w:r>
     <w:r>
       <w:rPr>
@@ -21263,7 +20949,7 @@
         <w:bCs/>
         <w:noProof/>
       </w:rPr>
-      <w:t>8</w:t>
+      <w:t>7</w:t>
     </w:r>
     <w:r>
       <w:rPr>
@@ -22120,7 +21806,7 @@
 </file>
 
 <file path=customXml/itemProps1.xml><?xml version="1.0" encoding="utf-8"?>
-<ds:datastoreItem xmlns:ds="http://schemas.openxmlformats.org/officeDocument/2006/customXml" ds:itemID="{DA6928E9-C56C-49C2-9491-8E486E60C33B}">
+<ds:datastoreItem xmlns:ds="http://schemas.openxmlformats.org/officeDocument/2006/customXml" ds:itemID="{A2235B32-0EC2-44EE-891D-52489236DA7B}">
   <ds:schemaRefs>
     <ds:schemaRef ds:uri="http://schemas.openxmlformats.org/officeDocument/2006/bibliography"/>
   </ds:schemaRefs>

</xml_diff>